<commit_message>
Atualização site/ Doc. e APN
</commit_message>
<xml_diff>
--- a/Documentação/PI - Documentação.docx
+++ b/Documentação/PI - Documentação.docx
@@ -19,12 +19,12 @@
           <wp:inline distB="114300" distT="114300" distL="114300" distR="114300">
             <wp:extent cx="1762125" cy="581025"/>
             <wp:effectExtent b="0" l="0" r="0" t="0"/>
-            <wp:docPr id="15" name="image8.png"/>
+            <wp:docPr id="15" name="image11.png"/>
             <a:graphic>
               <a:graphicData uri="http://schemas.openxmlformats.org/drawingml/2006/picture">
                 <pic:pic>
                   <pic:nvPicPr>
-                    <pic:cNvPr id="0" name="image8.png"/>
+                    <pic:cNvPr id="0" name="image11.png"/>
                     <pic:cNvPicPr preferRelativeResize="0"/>
                   </pic:nvPicPr>
                   <pic:blipFill>
@@ -57,12 +57,12 @@
           <wp:inline distB="114300" distT="114300" distL="114300" distR="114300">
             <wp:extent cx="1109133" cy="623888"/>
             <wp:effectExtent b="0" l="0" r="0" t="0"/>
-            <wp:docPr id="8" name="image2.png"/>
+            <wp:docPr id="8" name="image1.png"/>
             <a:graphic>
               <a:graphicData uri="http://schemas.openxmlformats.org/drawingml/2006/picture">
                 <pic:pic>
                   <pic:nvPicPr>
-                    <pic:cNvPr id="0" name="image2.png"/>
+                    <pic:cNvPr id="0" name="image1.png"/>
                     <pic:cNvPicPr preferRelativeResize="0"/>
                   </pic:nvPicPr>
                   <pic:blipFill>
@@ -760,7 +760,7 @@
                 <w:szCs w:val="24"/>
                 <w:rtl w:val="0"/>
               </w:rPr>
-              <w:t xml:space="preserve">Wilson</w:t>
+              <w:t xml:space="preserve">Wilson Geraldo Donizeti Pereira</w:t>
             </w:r>
           </w:p>
         </w:tc>
@@ -1327,107 +1327,6 @@
                 <w:rFonts w:ascii="Times New Roman" w:cs="Times New Roman" w:eastAsia="Times New Roman" w:hAnsi="Times New Roman"/>
                 <w:rtl w:val="0"/>
               </w:rPr>
-              <w:t xml:space="preserve">Documentação</w:t>
-            </w:r>
-          </w:p>
-        </w:tc>
-        <w:tc>
-          <w:tcPr/>
-          <w:p>
-            <w:pPr>
-              <w:widowControl w:val="0"/>
-              <w:spacing w:line="240" w:lineRule="auto"/>
-              <w:jc w:val="center"/>
-              <w:rPr>
-                <w:rFonts w:ascii="Times New Roman" w:cs="Times New Roman" w:eastAsia="Times New Roman" w:hAnsi="Times New Roman"/>
-              </w:rPr>
-            </w:pPr>
-            <w:r>
-              <w:rPr>
-                <w:rFonts w:ascii="Times New Roman" w:cs="Times New Roman" w:eastAsia="Times New Roman" w:hAnsi="Times New Roman"/>
-                <w:rtl w:val="0"/>
-              </w:rPr>
-              <w:t xml:space="preserve">12/10/2024</w:t>
-            </w:r>
-          </w:p>
-          <w:p>
-            <w:pPr>
-              <w:widowControl w:val="0"/>
-              <w:spacing w:line="240" w:lineRule="auto"/>
-              <w:jc w:val="center"/>
-              <w:rPr>
-                <w:rFonts w:ascii="Times New Roman" w:cs="Times New Roman" w:eastAsia="Times New Roman" w:hAnsi="Times New Roman"/>
-              </w:rPr>
-            </w:pPr>
-            <w:r>
-              <w:rPr>
-                <w:rtl w:val="0"/>
-              </w:rPr>
-            </w:r>
-          </w:p>
-        </w:tc>
-        <w:tc>
-          <w:tcPr/>
-          <w:p>
-            <w:pPr>
-              <w:widowControl w:val="0"/>
-              <w:spacing w:line="240" w:lineRule="auto"/>
-              <w:jc w:val="center"/>
-              <w:rPr>
-                <w:rFonts w:ascii="Times New Roman" w:cs="Times New Roman" w:eastAsia="Times New Roman" w:hAnsi="Times New Roman"/>
-              </w:rPr>
-            </w:pPr>
-            <w:r>
-              <w:rPr>
-                <w:rFonts w:ascii="Times New Roman" w:cs="Times New Roman" w:eastAsia="Times New Roman" w:hAnsi="Times New Roman"/>
-                <w:rtl w:val="0"/>
-              </w:rPr>
-              <w:t xml:space="preserve">16/11/2024</w:t>
-            </w:r>
-          </w:p>
-        </w:tc>
-      </w:tr>
-      <w:tr>
-        <w:trPr>
-          <w:cantSplit w:val="0"/>
-          <w:tblHeader w:val="0"/>
-        </w:trPr>
-        <w:tc>
-          <w:tcPr/>
-          <w:p>
-            <w:pPr>
-              <w:widowControl w:val="0"/>
-              <w:spacing w:line="240" w:lineRule="auto"/>
-              <w:jc w:val="center"/>
-              <w:rPr>
-                <w:rFonts w:ascii="Times New Roman" w:cs="Times New Roman" w:eastAsia="Times New Roman" w:hAnsi="Times New Roman"/>
-              </w:rPr>
-            </w:pPr>
-            <w:r>
-              <w:rPr>
-                <w:rFonts w:ascii="Times New Roman" w:cs="Times New Roman" w:eastAsia="Times New Roman" w:hAnsi="Times New Roman"/>
-                <w:rtl w:val="0"/>
-              </w:rPr>
-              <w:t xml:space="preserve">Renan</w:t>
-            </w:r>
-          </w:p>
-        </w:tc>
-        <w:tc>
-          <w:tcPr/>
-          <w:p>
-            <w:pPr>
-              <w:widowControl w:val="0"/>
-              <w:spacing w:line="240" w:lineRule="auto"/>
-              <w:jc w:val="center"/>
-              <w:rPr>
-                <w:rFonts w:ascii="Times New Roman" w:cs="Times New Roman" w:eastAsia="Times New Roman" w:hAnsi="Times New Roman"/>
-              </w:rPr>
-            </w:pPr>
-            <w:r>
-              <w:rPr>
-                <w:rFonts w:ascii="Times New Roman" w:cs="Times New Roman" w:eastAsia="Times New Roman" w:hAnsi="Times New Roman"/>
-                <w:rtl w:val="0"/>
-              </w:rPr>
               <w:t xml:space="preserve">“Quadro de Trabalho”...</w:t>
             </w:r>
           </w:p>
@@ -1529,6 +1428,94 @@
                 <w:rFonts w:ascii="Times New Roman" w:cs="Times New Roman" w:eastAsia="Times New Roman" w:hAnsi="Times New Roman"/>
                 <w:rtl w:val="0"/>
               </w:rPr>
+              <w:t xml:space="preserve">Lucas &amp; Wilson</w:t>
+            </w:r>
+          </w:p>
+        </w:tc>
+        <w:tc>
+          <w:tcPr/>
+          <w:p>
+            <w:pPr>
+              <w:widowControl w:val="0"/>
+              <w:spacing w:line="240" w:lineRule="auto"/>
+              <w:jc w:val="center"/>
+              <w:rPr>
+                <w:rFonts w:ascii="Times New Roman" w:cs="Times New Roman" w:eastAsia="Times New Roman" w:hAnsi="Times New Roman"/>
+              </w:rPr>
+            </w:pPr>
+            <w:r>
+              <w:rPr>
+                <w:rFonts w:ascii="Times New Roman" w:cs="Times New Roman" w:eastAsia="Times New Roman" w:hAnsi="Times New Roman"/>
+                <w:rtl w:val="0"/>
+              </w:rPr>
+              <w:t xml:space="preserve">Codificação Front End</w:t>
+            </w:r>
+          </w:p>
+        </w:tc>
+        <w:tc>
+          <w:tcPr/>
+          <w:p>
+            <w:pPr>
+              <w:widowControl w:val="0"/>
+              <w:spacing w:line="240" w:lineRule="auto"/>
+              <w:jc w:val="center"/>
+              <w:rPr>
+                <w:rFonts w:ascii="Times New Roman" w:cs="Times New Roman" w:eastAsia="Times New Roman" w:hAnsi="Times New Roman"/>
+              </w:rPr>
+            </w:pPr>
+            <w:r>
+              <w:rPr>
+                <w:rFonts w:ascii="Times New Roman" w:cs="Times New Roman" w:eastAsia="Times New Roman" w:hAnsi="Times New Roman"/>
+                <w:rtl w:val="0"/>
+              </w:rPr>
+              <w:t xml:space="preserve">05/10/2024</w:t>
+            </w:r>
+          </w:p>
+        </w:tc>
+        <w:tc>
+          <w:tcPr/>
+          <w:p>
+            <w:pPr>
+              <w:widowControl w:val="0"/>
+              <w:spacing w:line="240" w:lineRule="auto"/>
+              <w:jc w:val="center"/>
+              <w:rPr>
+                <w:rFonts w:ascii="Times New Roman" w:cs="Times New Roman" w:eastAsia="Times New Roman" w:hAnsi="Times New Roman"/>
+                <w:highlight w:val="yellow"/>
+              </w:rPr>
+            </w:pPr>
+            <w:r>
+              <w:rPr>
+                <w:rFonts w:ascii="Times New Roman" w:cs="Times New Roman" w:eastAsia="Times New Roman" w:hAnsi="Times New Roman"/>
+                <w:highlight w:val="yellow"/>
+                <w:rtl w:val="0"/>
+              </w:rPr>
+              <w:t xml:space="preserve">?</w:t>
+            </w:r>
+          </w:p>
+        </w:tc>
+      </w:tr>
+      <w:tr>
+        <w:trPr>
+          <w:cantSplit w:val="0"/>
+          <w:tblHeader w:val="0"/>
+        </w:trPr>
+        <w:tc>
+          <w:tcPr/>
+          <w:p>
+            <w:pPr>
+              <w:widowControl w:val="0"/>
+              <w:spacing w:line="240" w:lineRule="auto"/>
+              <w:jc w:val="center"/>
+              <w:rPr>
+                <w:rFonts w:ascii="Times New Roman" w:cs="Times New Roman" w:eastAsia="Times New Roman" w:hAnsi="Times New Roman"/>
+              </w:rPr>
+            </w:pPr>
+            <w:r>
+              <w:rPr>
+                <w:rFonts w:ascii="Times New Roman" w:cs="Times New Roman" w:eastAsia="Times New Roman" w:hAnsi="Times New Roman"/>
+                <w:rtl w:val="0"/>
+              </w:rPr>
               <w:t xml:space="preserve">Renan Jefferson</w:t>
             </w:r>
           </w:p>
@@ -1682,6 +1669,371 @@
           </w:p>
         </w:tc>
       </w:tr>
+      <w:tr>
+        <w:trPr>
+          <w:cantSplit w:val="0"/>
+          <w:tblHeader w:val="0"/>
+        </w:trPr>
+        <w:tc>
+          <w:tcPr/>
+          <w:p>
+            <w:pPr>
+              <w:widowControl w:val="0"/>
+              <w:spacing w:line="240" w:lineRule="auto"/>
+              <w:jc w:val="center"/>
+              <w:rPr>
+                <w:rFonts w:ascii="Times New Roman" w:cs="Times New Roman" w:eastAsia="Times New Roman" w:hAnsi="Times New Roman"/>
+              </w:rPr>
+            </w:pPr>
+            <w:r>
+              <w:rPr>
+                <w:rFonts w:ascii="Times New Roman" w:cs="Times New Roman" w:eastAsia="Times New Roman" w:hAnsi="Times New Roman"/>
+                <w:rtl w:val="0"/>
+              </w:rPr>
+              <w:t xml:space="preserve">Lucas</w:t>
+            </w:r>
+          </w:p>
+        </w:tc>
+        <w:tc>
+          <w:tcPr/>
+          <w:p>
+            <w:pPr>
+              <w:widowControl w:val="0"/>
+              <w:spacing w:line="240" w:lineRule="auto"/>
+              <w:jc w:val="center"/>
+              <w:rPr>
+                <w:rFonts w:ascii="Times New Roman" w:cs="Times New Roman" w:eastAsia="Times New Roman" w:hAnsi="Times New Roman"/>
+              </w:rPr>
+            </w:pPr>
+            <w:r>
+              <w:rPr>
+                <w:rFonts w:ascii="Times New Roman" w:cs="Times New Roman" w:eastAsia="Times New Roman" w:hAnsi="Times New Roman"/>
+                <w:rtl w:val="0"/>
+              </w:rPr>
+              <w:t xml:space="preserve">Criação e Deploy da API</w:t>
+            </w:r>
+          </w:p>
+        </w:tc>
+        <w:tc>
+          <w:tcPr/>
+          <w:p>
+            <w:pPr>
+              <w:widowControl w:val="0"/>
+              <w:spacing w:line="240" w:lineRule="auto"/>
+              <w:jc w:val="center"/>
+              <w:rPr>
+                <w:rFonts w:ascii="Times New Roman" w:cs="Times New Roman" w:eastAsia="Times New Roman" w:hAnsi="Times New Roman"/>
+              </w:rPr>
+            </w:pPr>
+            <w:r>
+              <w:rPr>
+                <w:rFonts w:ascii="Times New Roman" w:cs="Times New Roman" w:eastAsia="Times New Roman" w:hAnsi="Times New Roman"/>
+                <w:rtl w:val="0"/>
+              </w:rPr>
+              <w:t xml:space="preserve">09/11/2024</w:t>
+            </w:r>
+          </w:p>
+        </w:tc>
+        <w:tc>
+          <w:tcPr/>
+          <w:p>
+            <w:pPr>
+              <w:widowControl w:val="0"/>
+              <w:spacing w:line="240" w:lineRule="auto"/>
+              <w:jc w:val="center"/>
+              <w:rPr>
+                <w:rFonts w:ascii="Times New Roman" w:cs="Times New Roman" w:eastAsia="Times New Roman" w:hAnsi="Times New Roman"/>
+                <w:highlight w:val="white"/>
+              </w:rPr>
+            </w:pPr>
+            <w:r>
+              <w:rPr>
+                <w:rFonts w:ascii="Times New Roman" w:cs="Times New Roman" w:eastAsia="Times New Roman" w:hAnsi="Times New Roman"/>
+                <w:highlight w:val="white"/>
+                <w:rtl w:val="0"/>
+              </w:rPr>
+              <w:t xml:space="preserve">18/11/2024</w:t>
+            </w:r>
+          </w:p>
+        </w:tc>
+      </w:tr>
+      <w:tr>
+        <w:trPr>
+          <w:cantSplit w:val="0"/>
+          <w:tblHeader w:val="0"/>
+        </w:trPr>
+        <w:tc>
+          <w:tcPr/>
+          <w:p>
+            <w:pPr>
+              <w:widowControl w:val="0"/>
+              <w:spacing w:line="240" w:lineRule="auto"/>
+              <w:jc w:val="center"/>
+              <w:rPr>
+                <w:rFonts w:ascii="Times New Roman" w:cs="Times New Roman" w:eastAsia="Times New Roman" w:hAnsi="Times New Roman"/>
+              </w:rPr>
+            </w:pPr>
+            <w:r>
+              <w:rPr>
+                <w:rFonts w:ascii="Times New Roman" w:cs="Times New Roman" w:eastAsia="Times New Roman" w:hAnsi="Times New Roman"/>
+                <w:rtl w:val="0"/>
+              </w:rPr>
+              <w:t xml:space="preserve">Lucas</w:t>
+            </w:r>
+          </w:p>
+        </w:tc>
+        <w:tc>
+          <w:tcPr/>
+          <w:p>
+            <w:pPr>
+              <w:widowControl w:val="0"/>
+              <w:spacing w:line="240" w:lineRule="auto"/>
+              <w:jc w:val="center"/>
+              <w:rPr>
+                <w:rFonts w:ascii="Times New Roman" w:cs="Times New Roman" w:eastAsia="Times New Roman" w:hAnsi="Times New Roman"/>
+              </w:rPr>
+            </w:pPr>
+            <w:r>
+              <w:rPr>
+                <w:rFonts w:ascii="Times New Roman" w:cs="Times New Roman" w:eastAsia="Times New Roman" w:hAnsi="Times New Roman"/>
+                <w:rtl w:val="0"/>
+              </w:rPr>
+              <w:t xml:space="preserve">Testes de Requisição HTTP</w:t>
+            </w:r>
+          </w:p>
+        </w:tc>
+        <w:tc>
+          <w:tcPr/>
+          <w:p>
+            <w:pPr>
+              <w:widowControl w:val="0"/>
+              <w:spacing w:line="240" w:lineRule="auto"/>
+              <w:jc w:val="center"/>
+              <w:rPr>
+                <w:rFonts w:ascii="Times New Roman" w:cs="Times New Roman" w:eastAsia="Times New Roman" w:hAnsi="Times New Roman"/>
+              </w:rPr>
+            </w:pPr>
+            <w:r>
+              <w:rPr>
+                <w:rFonts w:ascii="Times New Roman" w:cs="Times New Roman" w:eastAsia="Times New Roman" w:hAnsi="Times New Roman"/>
+                <w:rtl w:val="0"/>
+              </w:rPr>
+              <w:t xml:space="preserve">16/11/2024</w:t>
+            </w:r>
+          </w:p>
+        </w:tc>
+        <w:tc>
+          <w:tcPr/>
+          <w:p>
+            <w:pPr>
+              <w:widowControl w:val="0"/>
+              <w:spacing w:line="240" w:lineRule="auto"/>
+              <w:jc w:val="center"/>
+              <w:rPr>
+                <w:rFonts w:ascii="Times New Roman" w:cs="Times New Roman" w:eastAsia="Times New Roman" w:hAnsi="Times New Roman"/>
+                <w:highlight w:val="white"/>
+              </w:rPr>
+            </w:pPr>
+            <w:r>
+              <w:rPr>
+                <w:rFonts w:ascii="Times New Roman" w:cs="Times New Roman" w:eastAsia="Times New Roman" w:hAnsi="Times New Roman"/>
+                <w:highlight w:val="white"/>
+                <w:rtl w:val="0"/>
+              </w:rPr>
+              <w:t xml:space="preserve">18/11/2024</w:t>
+            </w:r>
+          </w:p>
+        </w:tc>
+      </w:tr>
+      <w:tr>
+        <w:trPr>
+          <w:cantSplit w:val="0"/>
+          <w:trHeight w:val="475.95703125" w:hRule="atLeast"/>
+          <w:tblHeader w:val="0"/>
+        </w:trPr>
+        <w:tc>
+          <w:tcPr/>
+          <w:p>
+            <w:pPr>
+              <w:widowControl w:val="0"/>
+              <w:spacing w:line="240" w:lineRule="auto"/>
+              <w:jc w:val="center"/>
+              <w:rPr>
+                <w:rFonts w:ascii="Times New Roman" w:cs="Times New Roman" w:eastAsia="Times New Roman" w:hAnsi="Times New Roman"/>
+              </w:rPr>
+            </w:pPr>
+            <w:r>
+              <w:rPr>
+                <w:rFonts w:ascii="Times New Roman" w:cs="Times New Roman" w:eastAsia="Times New Roman" w:hAnsi="Times New Roman"/>
+                <w:rtl w:val="0"/>
+              </w:rPr>
+              <w:t xml:space="preserve">Grupo</w:t>
+            </w:r>
+          </w:p>
+        </w:tc>
+        <w:tc>
+          <w:tcPr/>
+          <w:p>
+            <w:pPr>
+              <w:widowControl w:val="0"/>
+              <w:spacing w:line="240" w:lineRule="auto"/>
+              <w:jc w:val="center"/>
+              <w:rPr>
+                <w:rFonts w:ascii="Times New Roman" w:cs="Times New Roman" w:eastAsia="Times New Roman" w:hAnsi="Times New Roman"/>
+              </w:rPr>
+            </w:pPr>
+            <w:r>
+              <w:rPr>
+                <w:rFonts w:ascii="Times New Roman" w:cs="Times New Roman" w:eastAsia="Times New Roman" w:hAnsi="Times New Roman"/>
+                <w:rtl w:val="0"/>
+              </w:rPr>
+              <w:t xml:space="preserve">Documentação</w:t>
+            </w:r>
+          </w:p>
+        </w:tc>
+        <w:tc>
+          <w:tcPr/>
+          <w:p>
+            <w:pPr>
+              <w:widowControl w:val="0"/>
+              <w:spacing w:line="240" w:lineRule="auto"/>
+              <w:jc w:val="center"/>
+              <w:rPr>
+                <w:rFonts w:ascii="Times New Roman" w:cs="Times New Roman" w:eastAsia="Times New Roman" w:hAnsi="Times New Roman"/>
+              </w:rPr>
+            </w:pPr>
+            <w:r>
+              <w:rPr>
+                <w:rFonts w:ascii="Times New Roman" w:cs="Times New Roman" w:eastAsia="Times New Roman" w:hAnsi="Times New Roman"/>
+                <w:rtl w:val="0"/>
+              </w:rPr>
+              <w:t xml:space="preserve">12/10/2024</w:t>
+            </w:r>
+          </w:p>
+          <w:p>
+            <w:pPr>
+              <w:widowControl w:val="0"/>
+              <w:spacing w:line="240" w:lineRule="auto"/>
+              <w:jc w:val="center"/>
+              <w:rPr>
+                <w:rFonts w:ascii="Times New Roman" w:cs="Times New Roman" w:eastAsia="Times New Roman" w:hAnsi="Times New Roman"/>
+              </w:rPr>
+            </w:pPr>
+            <w:r>
+              <w:rPr>
+                <w:rtl w:val="0"/>
+              </w:rPr>
+            </w:r>
+          </w:p>
+        </w:tc>
+        <w:tc>
+          <w:tcPr/>
+          <w:p>
+            <w:pPr>
+              <w:widowControl w:val="0"/>
+              <w:spacing w:line="240" w:lineRule="auto"/>
+              <w:jc w:val="center"/>
+              <w:rPr>
+                <w:rFonts w:ascii="Times New Roman" w:cs="Times New Roman" w:eastAsia="Times New Roman" w:hAnsi="Times New Roman"/>
+              </w:rPr>
+            </w:pPr>
+            <w:r>
+              <w:rPr>
+                <w:rFonts w:ascii="Times New Roman" w:cs="Times New Roman" w:eastAsia="Times New Roman" w:hAnsi="Times New Roman"/>
+                <w:rtl w:val="0"/>
+              </w:rPr>
+              <w:t xml:space="preserve">16/11/2024</w:t>
+            </w:r>
+          </w:p>
+        </w:tc>
+      </w:tr>
+      <w:tr>
+        <w:trPr>
+          <w:cantSplit w:val="0"/>
+          <w:trHeight w:val="475.95703125" w:hRule="atLeast"/>
+          <w:tblHeader w:val="0"/>
+        </w:trPr>
+        <w:tc>
+          <w:tcPr/>
+          <w:p>
+            <w:pPr>
+              <w:widowControl w:val="0"/>
+              <w:spacing w:line="240" w:lineRule="auto"/>
+              <w:jc w:val="center"/>
+              <w:rPr>
+                <w:rFonts w:ascii="Times New Roman" w:cs="Times New Roman" w:eastAsia="Times New Roman" w:hAnsi="Times New Roman"/>
+              </w:rPr>
+            </w:pPr>
+            <w:r>
+              <w:rPr>
+                <w:rFonts w:ascii="Times New Roman" w:cs="Times New Roman" w:eastAsia="Times New Roman" w:hAnsi="Times New Roman"/>
+                <w:rtl w:val="0"/>
+              </w:rPr>
+              <w:t xml:space="preserve">Lucas</w:t>
+            </w:r>
+          </w:p>
+        </w:tc>
+        <w:tc>
+          <w:tcPr/>
+          <w:p>
+            <w:pPr>
+              <w:widowControl w:val="0"/>
+              <w:spacing w:line="240" w:lineRule="auto"/>
+              <w:jc w:val="center"/>
+              <w:rPr>
+                <w:rFonts w:ascii="Times New Roman" w:cs="Times New Roman" w:eastAsia="Times New Roman" w:hAnsi="Times New Roman"/>
+              </w:rPr>
+            </w:pPr>
+            <w:r>
+              <w:rPr>
+                <w:rFonts w:ascii="Times New Roman" w:cs="Times New Roman" w:eastAsia="Times New Roman" w:hAnsi="Times New Roman"/>
+                <w:rtl w:val="0"/>
+              </w:rPr>
+              <w:t xml:space="preserve">Deploy FrontEnd</w:t>
+            </w:r>
+          </w:p>
+        </w:tc>
+        <w:tc>
+          <w:tcPr/>
+          <w:p>
+            <w:pPr>
+              <w:widowControl w:val="0"/>
+              <w:spacing w:line="240" w:lineRule="auto"/>
+              <w:jc w:val="center"/>
+              <w:rPr>
+                <w:rFonts w:ascii="Times New Roman" w:cs="Times New Roman" w:eastAsia="Times New Roman" w:hAnsi="Times New Roman"/>
+              </w:rPr>
+            </w:pPr>
+            <w:r>
+              <w:rPr>
+                <w:rFonts w:ascii="Times New Roman" w:cs="Times New Roman" w:eastAsia="Times New Roman" w:hAnsi="Times New Roman"/>
+                <w:rtl w:val="0"/>
+              </w:rPr>
+              <w:t xml:space="preserve">20/11/2024</w:t>
+            </w:r>
+          </w:p>
+        </w:tc>
+        <w:tc>
+          <w:tcPr/>
+          <w:p>
+            <w:pPr>
+              <w:widowControl w:val="0"/>
+              <w:spacing w:line="240" w:lineRule="auto"/>
+              <w:jc w:val="center"/>
+              <w:rPr>
+                <w:rFonts w:ascii="Times New Roman" w:cs="Times New Roman" w:eastAsia="Times New Roman" w:hAnsi="Times New Roman"/>
+              </w:rPr>
+            </w:pPr>
+            <w:r>
+              <w:rPr>
+                <w:rFonts w:ascii="Times New Roman" w:cs="Times New Roman" w:eastAsia="Times New Roman" w:hAnsi="Times New Roman"/>
+                <w:rtl w:val="0"/>
+              </w:rPr>
+              <w:t xml:space="preserve">20/11/2024</w:t>
+            </w:r>
+          </w:p>
+        </w:tc>
+      </w:tr>
     </w:tbl>
     <w:p>
       <w:pPr>
@@ -2318,7 +2670,7 @@
           <w:szCs w:val="20"/>
           <w:rtl w:val="0"/>
         </w:rPr>
-        <w:t xml:space="preserve"> Hospedagem (Vercel)</w:t>
+        <w:t xml:space="preserve"> Hospedagem (Vercel/ Netlify)</w:t>
         <w:br w:type="textWrapping"/>
       </w:r>
       <w:r>
@@ -5459,12 +5811,12 @@
           <wp:inline distB="114300" distT="114300" distL="114300" distR="114300">
             <wp:extent cx="2701763" cy="2814925"/>
             <wp:effectExtent b="0" l="0" r="0" t="0"/>
-            <wp:docPr id="14" name="image6.png"/>
+            <wp:docPr id="14" name="image4.png"/>
             <a:graphic>
               <a:graphicData uri="http://schemas.openxmlformats.org/drawingml/2006/picture">
                 <pic:pic>
                   <pic:nvPicPr>
-                    <pic:cNvPr id="0" name="image6.png"/>
+                    <pic:cNvPr id="0" name="image4.png"/>
                     <pic:cNvPicPr preferRelativeResize="0"/>
                   </pic:nvPicPr>
                   <pic:blipFill>
@@ -5552,12 +5904,12 @@
           <wp:inline distB="114300" distT="114300" distL="114300" distR="114300">
             <wp:extent cx="2244563" cy="3497173"/>
             <wp:effectExtent b="0" l="0" r="0" t="0"/>
-            <wp:docPr id="3" name="image7.png"/>
+            <wp:docPr id="3" name="image10.png"/>
             <a:graphic>
               <a:graphicData uri="http://schemas.openxmlformats.org/drawingml/2006/picture">
                 <pic:pic>
                   <pic:nvPicPr>
-                    <pic:cNvPr id="0" name="image7.png"/>
+                    <pic:cNvPr id="0" name="image10.png"/>
                     <pic:cNvPicPr preferRelativeResize="0"/>
                   </pic:nvPicPr>
                   <pic:blipFill>
@@ -5728,12 +6080,12 @@
           <wp:inline distB="114300" distT="114300" distL="114300" distR="114300">
             <wp:extent cx="4321013" cy="2643657"/>
             <wp:effectExtent b="0" l="0" r="0" t="0"/>
-            <wp:docPr id="2" name="image1.png"/>
+            <wp:docPr id="2" name="image5.png"/>
             <a:graphic>
               <a:graphicData uri="http://schemas.openxmlformats.org/drawingml/2006/picture">
                 <pic:pic>
                   <pic:nvPicPr>
-                    <pic:cNvPr id="0" name="image1.png"/>
+                    <pic:cNvPr id="0" name="image5.png"/>
                     <pic:cNvPicPr preferRelativeResize="0"/>
                   </pic:nvPicPr>
                   <pic:blipFill>
@@ -5850,12 +6202,12 @@
           <wp:inline distB="114300" distT="114300" distL="114300" distR="114300">
             <wp:extent cx="4982697" cy="2688580"/>
             <wp:effectExtent b="0" l="0" r="0" t="0"/>
-            <wp:docPr id="7" name="image4.png"/>
+            <wp:docPr id="7" name="image6.png"/>
             <a:graphic>
               <a:graphicData uri="http://schemas.openxmlformats.org/drawingml/2006/picture">
                 <pic:pic>
                   <pic:nvPicPr>
-                    <pic:cNvPr id="0" name="image4.png"/>
+                    <pic:cNvPr id="0" name="image6.png"/>
                     <pic:cNvPicPr preferRelativeResize="0"/>
                   </pic:nvPicPr>
                   <pic:blipFill>
@@ -6003,12 +6355,12 @@
           <wp:inline distB="114300" distT="114300" distL="114300" distR="114300">
             <wp:extent cx="4767263" cy="1457103"/>
             <wp:effectExtent b="0" l="0" r="0" t="0"/>
-            <wp:docPr id="13" name="image11.png"/>
+            <wp:docPr id="13" name="image9.png"/>
             <a:graphic>
               <a:graphicData uri="http://schemas.openxmlformats.org/drawingml/2006/picture">
                 <pic:pic>
                   <pic:nvPicPr>
-                    <pic:cNvPr id="0" name="image11.png"/>
+                    <pic:cNvPr id="0" name="image9.png"/>
                     <pic:cNvPicPr preferRelativeResize="0"/>
                   </pic:nvPicPr>
                   <pic:blipFill>
@@ -6049,12 +6401,12 @@
           <wp:inline distB="114300" distT="114300" distL="114300" distR="114300">
             <wp:extent cx="4500563" cy="1514530"/>
             <wp:effectExtent b="0" l="0" r="0" t="0"/>
-            <wp:docPr id="4" name="image9.png"/>
+            <wp:docPr id="4" name="image7.png"/>
             <a:graphic>
               <a:graphicData uri="http://schemas.openxmlformats.org/drawingml/2006/picture">
                 <pic:pic>
                   <pic:nvPicPr>
-                    <pic:cNvPr id="0" name="image9.png"/>
+                    <pic:cNvPr id="0" name="image7.png"/>
                     <pic:cNvPicPr preferRelativeResize="0"/>
                   </pic:nvPicPr>
                   <pic:blipFill>
@@ -6320,12 +6672,12 @@
           <wp:inline distB="114300" distT="114300" distL="114300" distR="114300">
             <wp:extent cx="4067773" cy="5091113"/>
             <wp:effectExtent b="0" l="0" r="0" t="0"/>
-            <wp:docPr id="10" name="image5.png"/>
+            <wp:docPr id="10" name="image3.png"/>
             <a:graphic>
               <a:graphicData uri="http://schemas.openxmlformats.org/drawingml/2006/picture">
                 <pic:pic>
                   <pic:nvPicPr>
-                    <pic:cNvPr id="0" name="image5.png"/>
+                    <pic:cNvPr id="0" name="image3.png"/>
                     <pic:cNvPicPr preferRelativeResize="0"/>
                   </pic:nvPicPr>
                   <pic:blipFill>
@@ -6389,12 +6741,12 @@
           <wp:inline distB="114300" distT="114300" distL="114300" distR="114300">
             <wp:extent cx="3132175" cy="7081838"/>
             <wp:effectExtent b="0" l="0" r="0" t="0"/>
-            <wp:docPr id="1" name="image10.png"/>
+            <wp:docPr id="1" name="image8.png"/>
             <a:graphic>
               <a:graphicData uri="http://schemas.openxmlformats.org/drawingml/2006/picture">
                 <pic:pic>
                   <pic:nvPicPr>
-                    <pic:cNvPr id="0" name="image10.png"/>
+                    <pic:cNvPr id="0" name="image8.png"/>
                     <pic:cNvPicPr preferRelativeResize="0"/>
                   </pic:nvPicPr>
                   <pic:blipFill>
@@ -6612,12 +6964,12 @@
           <wp:inline distB="114300" distT="114300" distL="114300" distR="114300">
             <wp:extent cx="5731200" cy="4191000"/>
             <wp:effectExtent b="0" l="0" r="0" t="0"/>
-            <wp:docPr id="5" name="image14.jpg"/>
+            <wp:docPr id="5" name="image13.jpg"/>
             <a:graphic>
               <a:graphicData uri="http://schemas.openxmlformats.org/drawingml/2006/picture">
                 <pic:pic>
                   <pic:nvPicPr>
-                    <pic:cNvPr id="0" name="image14.jpg"/>
+                    <pic:cNvPr id="0" name="image13.jpg"/>
                     <pic:cNvPicPr preferRelativeResize="0"/>
                   </pic:nvPicPr>
                   <pic:blipFill>
@@ -6667,12 +7019,12 @@
           <wp:inline distB="114300" distT="114300" distL="114300" distR="114300">
             <wp:extent cx="5731200" cy="4191000"/>
             <wp:effectExtent b="0" l="0" r="0" t="0"/>
-            <wp:docPr id="12" name="image15.jpg"/>
+            <wp:docPr id="12" name="image12.jpg"/>
             <a:graphic>
               <a:graphicData uri="http://schemas.openxmlformats.org/drawingml/2006/picture">
                 <pic:pic>
                   <pic:nvPicPr>
-                    <pic:cNvPr id="0" name="image15.jpg"/>
+                    <pic:cNvPr id="0" name="image12.jpg"/>
                     <pic:cNvPicPr preferRelativeResize="0"/>
                   </pic:nvPicPr>
                   <pic:blipFill>
@@ -7000,12 +7352,12 @@
           <wp:inline distB="114300" distT="114300" distL="114300" distR="114300">
             <wp:extent cx="5731200" cy="6362700"/>
             <wp:effectExtent b="0" l="0" r="0" t="0"/>
-            <wp:docPr id="11" name="image13.jpg"/>
+            <wp:docPr id="11" name="image15.jpg"/>
             <a:graphic>
               <a:graphicData uri="http://schemas.openxmlformats.org/drawingml/2006/picture">
                 <pic:pic>
                   <pic:nvPicPr>
-                    <pic:cNvPr id="0" name="image13.jpg"/>
+                    <pic:cNvPr id="0" name="image15.jpg"/>
                     <pic:cNvPicPr preferRelativeResize="0"/>
                   </pic:nvPicPr>
                   <pic:blipFill>
@@ -7179,12 +7531,12 @@
           <wp:inline distB="114300" distT="114300" distL="114300" distR="114300">
             <wp:extent cx="5731200" cy="6362700"/>
             <wp:effectExtent b="0" l="0" r="0" t="0"/>
-            <wp:docPr id="9" name="image12.jpg"/>
+            <wp:docPr id="9" name="image14.jpg"/>
             <a:graphic>
               <a:graphicData uri="http://schemas.openxmlformats.org/drawingml/2006/picture">
                 <pic:pic>
                   <pic:nvPicPr>
-                    <pic:cNvPr id="0" name="image12.jpg"/>
+                    <pic:cNvPr id="0" name="image14.jpg"/>
                     <pic:cNvPicPr preferRelativeResize="0"/>
                   </pic:nvPicPr>
                   <pic:blipFill>
@@ -7683,7 +8035,7 @@
           <w:rtl w:val="0"/>
         </w:rPr>
         <w:tab/>
-        <w:t xml:space="preserve">2.4.2 Hospedagem (Vercel)</w:t>
+        <w:t xml:space="preserve">2.4.2 Hospedagem (Vercel-Netlify)</w:t>
       </w:r>
     </w:p>
     <w:p>
@@ -7706,7 +8058,7 @@
           <w:highlight w:val="white"/>
           <w:rtl w:val="0"/>
         </w:rPr>
-        <w:t xml:space="preserve">A hospedagem de todo o código fonte do software, será </w:t>
+        <w:t xml:space="preserve">A hospedagem do código fonte do software da API, será </w:t>
       </w:r>
       <w:r>
         <w:rPr>
@@ -7750,6 +8102,30 @@
           <w:highlight w:val="white"/>
           <w:rtl w:val="0"/>
         </w:rPr>
+        <w:t xml:space="preserve"> e o FrontEnd, será hospedado na </w:t>
+      </w:r>
+      <w:hyperlink r:id="rId35">
+        <w:r>
+          <w:rPr>
+            <w:rFonts w:ascii="Times New Roman" w:cs="Times New Roman" w:eastAsia="Times New Roman" w:hAnsi="Times New Roman"/>
+            <w:b w:val="1"/>
+            <w:color w:val="1155cc"/>
+            <w:sz w:val="24"/>
+            <w:szCs w:val="24"/>
+            <w:highlight w:val="white"/>
+            <w:rtl w:val="0"/>
+          </w:rPr>
+          <w:t xml:space="preserve">Netlify</w:t>
+        </w:r>
+      </w:hyperlink>
+      <w:r>
+        <w:rPr>
+          <w:rFonts w:ascii="Times New Roman" w:cs="Times New Roman" w:eastAsia="Times New Roman" w:hAnsi="Times New Roman"/>
+          <w:sz w:val="24"/>
+          <w:szCs w:val="24"/>
+          <w:highlight w:val="white"/>
+          <w:rtl w:val="0"/>
+        </w:rPr>
         <w:t xml:space="preserve">.</w:t>
       </w:r>
     </w:p>
@@ -8201,7 +8577,7 @@
         </w:rPr>
         <w:t xml:space="preserve">Teste de API, de requisições HTTP, utilizando a extensão do “VSCode” chamada: “</w:t>
       </w:r>
-      <w:hyperlink r:id="rId35">
+      <w:hyperlink r:id="rId36">
         <w:r>
           <w:rPr>
             <w:rFonts w:ascii="Times New Roman" w:cs="Times New Roman" w:eastAsia="Times New Roman" w:hAnsi="Times New Roman"/>
@@ -8627,7 +9003,7 @@
           <w:highlight w:val="white"/>
           <w:rtl w:val="0"/>
         </w:rPr>
-        <w:t xml:space="preserve">Verificação de atualizações de segurança nas bibliotecas e frameworks usados.</w:t>
+        <w:t xml:space="preserve">Verificação de atualizações de segurança nas bibliotecas utilizadas.</w:t>
       </w:r>
     </w:p>
     <w:p>
@@ -9393,7 +9769,7 @@
           <w:highlight w:val="white"/>
           <w:rtl w:val="0"/>
         </w:rPr>
-        <w:t xml:space="preserve"> Equipe de desenvolvimento e manutenção do site. </w:t>
+        <w:t xml:space="preserve"> Equipe responsável, equipe de desenvolvimento e manutenção do site. </w:t>
       </w:r>
       <w:r>
         <w:rPr>
@@ -9812,7 +10188,7 @@
       </w:r>
     </w:p>
     <w:sectPr>
-      <w:headerReference r:id="rId36" w:type="default"/>
+      <w:headerReference r:id="rId37" w:type="default"/>
       <w:pgSz w:h="16834" w:w="11909" w:orient="portrait"/>
       <w:pgMar w:bottom="1440" w:top="1440" w:left="1440" w:right="1440" w:header="720" w:footer="720"/>
       <w:pgNumType w:start="1"/>

</xml_diff>